<commit_message>
Adding a subject with automatic generation of word file
</commit_message>
<xml_diff>
--- a/src/main/resources/Template.docx
+++ b/src/main/resources/Template.docx
@@ -255,15 +255,27 @@
                 <w:lang w:val="fr-FR"/>
               </w:rPr>
             </w:pPr>
-            <w:r>
-              <w:rPr>
-                <w:rFonts w:cstheme="minorHAnsi"/>
-                <w:color w:val="000000" w:themeColor="text1"/>
-                <w:sz w:val="24"/>
-                <w:szCs w:val="24"/>
-                <w:lang w:val="fr-FR"/>
-              </w:rPr>
-              <w:t>Douae NEAMI</w:t>
+            <w:proofErr w:type="spellStart"/>
+            <w:r>
+              <w:rPr>
+                <w:rFonts w:cstheme="minorHAnsi"/>
+                <w:color w:val="000000" w:themeColor="text1"/>
+                <w:sz w:val="24"/>
+                <w:szCs w:val="24"/>
+                <w:lang w:val="fr-FR"/>
+              </w:rPr>
+              <w:t>Douae</w:t>
+            </w:r>
+            <w:proofErr w:type="spellEnd"/>
+            <w:r>
+              <w:rPr>
+                <w:rFonts w:cstheme="minorHAnsi"/>
+                <w:color w:val="000000" w:themeColor="text1"/>
+                <w:sz w:val="24"/>
+                <w:szCs w:val="24"/>
+                <w:lang w:val="fr-FR"/>
+              </w:rPr>
+              <w:t xml:space="preserve"> NEAMI</w:t>
             </w:r>
           </w:p>
         </w:tc>
@@ -373,8 +385,20 @@
                 <w:szCs w:val="24"/>
                 <w:lang w:val="fr-FR"/>
               </w:rPr>
-              <w:t>$title</w:t>
-            </w:r>
+              <w:t>$</w:t>
+            </w:r>
+            <w:proofErr w:type="spellStart"/>
+            <w:r>
+              <w:rPr>
+                <w:rFonts w:cstheme="minorHAnsi"/>
+                <w:color w:val="000000" w:themeColor="text1"/>
+                <w:sz w:val="24"/>
+                <w:szCs w:val="24"/>
+                <w:lang w:val="fr-FR"/>
+              </w:rPr>
+              <w:t>title</w:t>
+            </w:r>
+            <w:proofErr w:type="spellEnd"/>
           </w:p>
         </w:tc>
       </w:tr>
@@ -453,8 +477,20 @@
                 <w:szCs w:val="24"/>
                 <w:lang w:val="fr-FR"/>
               </w:rPr>
-              <w:t>$tasks</w:t>
-            </w:r>
+              <w:t>$</w:t>
+            </w:r>
+            <w:proofErr w:type="spellStart"/>
+            <w:r>
+              <w:rPr>
+                <w:rFonts w:cstheme="minorHAnsi"/>
+                <w:color w:val="000000" w:themeColor="text1"/>
+                <w:sz w:val="24"/>
+                <w:szCs w:val="24"/>
+                <w:lang w:val="fr-FR"/>
+              </w:rPr>
+              <w:t>tasks</w:t>
+            </w:r>
+            <w:proofErr w:type="spellEnd"/>
           </w:p>
         </w:tc>
       </w:tr>
@@ -583,6 +619,77 @@
                 <w:szCs w:val="24"/>
                 <w:lang w:val="fr-FR"/>
               </w:rPr>
+              <w:t> </w:t>
+            </w:r>
+          </w:p>
+          <w:p>
+            <w:pPr>
+              <w:rPr>
+                <w:rFonts w:cstheme="minorHAnsi"/>
+                <w:color w:val="000000" w:themeColor="text1"/>
+                <w:sz w:val="24"/>
+                <w:szCs w:val="24"/>
+                <w:lang w:val="fr-FR"/>
+              </w:rPr>
+            </w:pPr>
+            <w:r>
+              <w:rPr>
+                <w:rFonts w:cstheme="minorHAnsi"/>
+                <w:color w:val="000000" w:themeColor="text1"/>
+                <w:sz w:val="24"/>
+                <w:szCs w:val="24"/>
+                <w:lang w:val="fr-FR"/>
+              </w:rPr>
+              <w:t>$</w:t>
+            </w:r>
+            <w:proofErr w:type="spellStart"/>
+            <w:r>
+              <w:rPr>
+                <w:rFonts w:cstheme="minorHAnsi"/>
+                <w:color w:val="000000" w:themeColor="text1"/>
+                <w:sz w:val="24"/>
+                <w:szCs w:val="24"/>
+                <w:lang w:val="fr-FR"/>
+              </w:rPr>
+              <w:t>profileType</w:t>
+            </w:r>
+            <w:proofErr w:type="spellEnd"/>
+          </w:p>
+          <w:p>
+            <w:pPr>
+              <w:spacing w:before="120" w:after="120"/>
+              <w:rPr>
+                <w:rFonts w:cstheme="minorHAnsi"/>
+                <w:b/>
+                <w:bCs/>
+                <w:color w:val="246F86"/>
+                <w:sz w:val="24"/>
+                <w:szCs w:val="24"/>
+                <w:lang w:val="fr-FR"/>
+              </w:rPr>
+            </w:pPr>
+            <w:r>
+              <w:rPr>
+                <w:rFonts w:cstheme="minorHAnsi"/>
+                <w:b/>
+                <w:bCs/>
+                <w:color w:val="246F86"/>
+                <w:sz w:val="24"/>
+                <w:szCs w:val="24"/>
+                <w:lang w:val="fr-FR"/>
+              </w:rPr>
+              <w:t>Ecoles cibles</w:t>
+            </w:r>
+            <w:r>
+              <w:rPr>
+                <w:rFonts w:cstheme="minorHAnsi"/>
+                <w:b/>
+                <w:bCs/>
+                <w:color w:val="246F86"/>
+                <w:sz w:val="24"/>
+                <w:szCs w:val="24"/>
+                <w:lang w:val="fr-FR"/>
+              </w:rPr>
               <w:t> :</w:t>
             </w:r>
           </w:p>
@@ -591,9 +698,7 @@
               <w:spacing w:before="120" w:after="240"/>
               <w:rPr>
                 <w:rFonts w:cstheme="minorHAnsi"/>
-                <w:b/>
-                <w:bCs/>
-                <w:color w:val="246F86"/>
+                <w:color w:val="000000" w:themeColor="text1"/>
                 <w:sz w:val="24"/>
                 <w:szCs w:val="24"/>
                 <w:lang w:val="fr-FR"/>
@@ -603,138 +708,24 @@
               <w:rPr>
                 <w:rFonts w:cstheme="minorHAnsi"/>
                 <w:color w:val="000000" w:themeColor="text1"/>
-                <w:sz w:val="36"/>
-                <w:szCs w:val="36"/>
-                <w:bdr w:val="single" w:sz="18" w:space="0" w:color="auto"/>
-                <w:lang w:val="fr-FR"/>
-              </w:rPr>
-              <w:t xml:space="preserve"> </w:t>
-            </w:r>
-            <w:r>
-              <w:rPr>
-                <w:rFonts w:cstheme="minorHAnsi"/>
-                <w:b/>
-                <w:bCs/>
-                <w:color w:val="000000" w:themeColor="text1"/>
-                <w:sz w:val="40"/>
-                <w:szCs w:val="40"/>
-                <w:bdr w:val="single" w:sz="18" w:space="0" w:color="auto"/>
-                <w:lang w:val="fr-FR"/>
-              </w:rPr>
-              <w:t>$technician</w:t>
-            </w:r>
-            <w:r>
-              <w:rPr>
-                <w:rFonts w:cstheme="minorHAnsi"/>
-                <w:b/>
-                <w:bCs/>
-                <w:color w:val="000000" w:themeColor="text1"/>
-                <w:sz w:val="40"/>
-                <w:szCs w:val="40"/>
-                <w:bdr w:val="single" w:sz="18" w:space="0" w:color="auto"/>
-                <w:lang w:val="fr-FR"/>
-              </w:rPr>
-              <w:t xml:space="preserve"> </w:t>
-            </w:r>
-            <w:r>
-              <w:rPr>
-                <w:rFonts w:cstheme="minorHAnsi"/>
-                <w:b/>
-                <w:bCs/>
-                <w:color w:val="000000" w:themeColor="text1"/>
-                <w:sz w:val="40"/>
-                <w:szCs w:val="40"/>
-                <w:lang w:val="fr-FR"/>
-              </w:rPr>
-              <w:t xml:space="preserve"> </w:t>
-            </w:r>
-            <w:r>
-              <w:rPr>
-                <w:rFonts w:cstheme="minorHAnsi"/>
-                <w:b/>
-                <w:bCs/>
-                <w:color w:val="246F86"/>
-                <w:sz w:val="24"/>
-                <w:szCs w:val="24"/>
-                <w:lang w:val="fr-FR"/>
-              </w:rPr>
-              <w:t>Technicien</w:t>
-            </w:r>
-            <w:r>
-              <w:rPr>
-                <w:rFonts w:cstheme="minorHAnsi"/>
-                <w:b/>
-                <w:bCs/>
-                <w:color w:val="246F86"/>
-                <w:sz w:val="24"/>
-                <w:szCs w:val="24"/>
-                <w:lang w:val="fr-FR"/>
-              </w:rPr>
-              <w:t xml:space="preserve">                </w:t>
-            </w:r>
-            <w:r>
-              <w:rPr>
-                <w:rFonts w:cstheme="minorHAnsi"/>
-                <w:b/>
-                <w:bCs/>
-                <w:color w:val="246F86"/>
-                <w:sz w:val="24"/>
-                <w:szCs w:val="24"/>
-                <w:bdr w:val="single" w:sz="18" w:space="0" w:color="auto"/>
-                <w:lang w:val="fr-FR"/>
-              </w:rPr>
-              <w:t xml:space="preserve"> </w:t>
-            </w:r>
-            <w:r>
-              <w:rPr>
-                <w:rFonts w:cstheme="minorHAnsi"/>
-                <w:b/>
-                <w:bCs/>
-                <w:color w:val="000000" w:themeColor="text1"/>
-                <w:sz w:val="40"/>
-                <w:szCs w:val="40"/>
-                <w:bdr w:val="single" w:sz="18" w:space="0" w:color="auto"/>
-                <w:lang w:val="fr-FR"/>
-              </w:rPr>
-              <w:t>$engineer</w:t>
-            </w:r>
-            <w:r>
-              <w:rPr>
-                <w:rFonts w:cstheme="minorHAnsi"/>
-                <w:b/>
-                <w:bCs/>
-                <w:color w:val="000000" w:themeColor="text1"/>
-                <w:sz w:val="40"/>
-                <w:szCs w:val="40"/>
-                <w:bdr w:val="single" w:sz="18" w:space="0" w:color="auto"/>
-                <w:lang w:val="fr-FR"/>
-              </w:rPr>
-              <w:t xml:space="preserve"> </w:t>
-            </w:r>
-            <w:r>
-              <w:rPr>
-                <w:rFonts w:cstheme="minorHAnsi"/>
-                <w:b/>
-                <w:bCs/>
-                <w:color w:val="000000" w:themeColor="text1"/>
-                <w:sz w:val="40"/>
-                <w:szCs w:val="40"/>
-                <w:lang w:val="fr-FR"/>
-              </w:rPr>
-              <w:t xml:space="preserve"> </w:t>
-            </w:r>
-            <w:r>
-              <w:rPr>
-                <w:rFonts w:cstheme="minorHAnsi"/>
-                <w:b/>
-                <w:bCs/>
-                <w:color w:val="246F86"/>
-                <w:sz w:val="24"/>
-                <w:szCs w:val="24"/>
-                <w:lang w:val="fr-FR"/>
-              </w:rPr>
-              <w:t>Ingénieur</w:t>
-            </w:r>
+                <w:sz w:val="24"/>
+                <w:szCs w:val="24"/>
+                <w:lang w:val="fr-FR"/>
+              </w:rPr>
+              <w:t>$</w:t>
+            </w:r>
+            <w:proofErr w:type="spellStart"/>
+            <w:r>
+              <w:rPr>
+                <w:rFonts w:cstheme="minorHAnsi"/>
+                <w:color w:val="000000" w:themeColor="text1"/>
+                <w:sz w:val="24"/>
+                <w:szCs w:val="24"/>
+                <w:lang w:val="fr-FR"/>
+              </w:rPr>
+              <w:t>targetSchools</w:t>
+            </w:r>
+            <w:proofErr w:type="spellEnd"/>
           </w:p>
           <w:p>
             <w:pPr>
@@ -749,17 +740,31 @@
                 <w:lang w:val="fr-FR"/>
               </w:rPr>
             </w:pPr>
-            <w:r>
-              <w:rPr>
-                <w:rFonts w:cstheme="minorHAnsi"/>
-                <w:b/>
-                <w:bCs/>
-                <w:color w:val="246F86"/>
-                <w:sz w:val="24"/>
-                <w:szCs w:val="24"/>
-                <w:lang w:val="fr-FR"/>
-              </w:rPr>
-              <w:t>Ecoles cibles</w:t>
+            <w:proofErr w:type="spellStart"/>
+            <w:r>
+              <w:rPr>
+                <w:rFonts w:cstheme="minorHAnsi"/>
+                <w:b/>
+                <w:bCs/>
+                <w:color w:val="246F86"/>
+                <w:sz w:val="24"/>
+                <w:szCs w:val="24"/>
+                <w:lang w:val="fr-FR"/>
+              </w:rPr>
+              <w:t>Specialités</w:t>
+            </w:r>
+            <w:proofErr w:type="spellEnd"/>
+            <w:r>
+              <w:rPr>
+                <w:rFonts w:cstheme="minorHAnsi"/>
+                <w:b/>
+                <w:bCs/>
+                <w:color w:val="246F86"/>
+                <w:sz w:val="24"/>
+                <w:szCs w:val="24"/>
+                <w:lang w:val="fr-FR"/>
+              </w:rPr>
+              <w:t xml:space="preserve"> cibles</w:t>
             </w:r>
             <w:r>
               <w:rPr>
@@ -793,8 +798,30 @@
                 <w:szCs w:val="24"/>
                 <w:lang w:val="fr-FR"/>
               </w:rPr>
-              <w:t>$targetSchools</w:t>
-            </w:r>
+              <w:t>$</w:t>
+            </w:r>
+            <w:proofErr w:type="spellStart"/>
+            <w:r>
+              <w:rPr>
+                <w:rFonts w:cstheme="minorHAnsi"/>
+                <w:color w:val="000000" w:themeColor="text1"/>
+                <w:sz w:val="24"/>
+                <w:szCs w:val="24"/>
+                <w:lang w:val="fr-FR"/>
+              </w:rPr>
+              <w:t>target</w:t>
+            </w:r>
+            <w:r>
+              <w:rPr>
+                <w:rFonts w:cstheme="minorHAnsi"/>
+                <w:color w:val="000000" w:themeColor="text1"/>
+                <w:sz w:val="24"/>
+                <w:szCs w:val="24"/>
+                <w:lang w:val="fr-FR"/>
+              </w:rPr>
+              <w:t>Specialities</w:t>
+            </w:r>
+            <w:proofErr w:type="spellEnd"/>
           </w:p>
           <w:p>
             <w:pPr>
@@ -819,7 +846,7 @@
                 <w:szCs w:val="24"/>
                 <w:lang w:val="fr-FR"/>
               </w:rPr>
-              <w:t>Specialités cibles</w:t>
+              <w:t>Compétences recherchées</w:t>
             </w:r>
             <w:r>
               <w:rPr>
@@ -839,7 +866,9 @@
               <w:spacing w:before="120" w:after="240"/>
               <w:rPr>
                 <w:rFonts w:cstheme="minorHAnsi"/>
-                <w:color w:val="000000" w:themeColor="text1"/>
+                <w:b/>
+                <w:bCs/>
+                <w:color w:val="246F86"/>
                 <w:sz w:val="24"/>
                 <w:szCs w:val="24"/>
                 <w:lang w:val="fr-FR"/>
@@ -853,80 +882,9 @@
                 <w:szCs w:val="24"/>
                 <w:lang w:val="fr-FR"/>
               </w:rPr>
-              <w:t>$target</w:t>
-            </w:r>
-            <w:r>
-              <w:rPr>
-                <w:rFonts w:cstheme="minorHAnsi"/>
-                <w:color w:val="000000" w:themeColor="text1"/>
-                <w:sz w:val="24"/>
-                <w:szCs w:val="24"/>
-                <w:lang w:val="fr-FR"/>
-              </w:rPr>
-              <w:t>Specialities</w:t>
-            </w:r>
-          </w:p>
-          <w:p>
-            <w:pPr>
-              <w:spacing w:before="120" w:after="120"/>
-              <w:rPr>
-                <w:rFonts w:cstheme="minorHAnsi"/>
-                <w:b/>
-                <w:bCs/>
-                <w:color w:val="246F86"/>
-                <w:sz w:val="24"/>
-                <w:szCs w:val="24"/>
-                <w:lang w:val="fr-FR"/>
-              </w:rPr>
-            </w:pPr>
-            <w:r>
-              <w:rPr>
-                <w:rFonts w:cstheme="minorHAnsi"/>
-                <w:b/>
-                <w:bCs/>
-                <w:color w:val="246F86"/>
-                <w:sz w:val="24"/>
-                <w:szCs w:val="24"/>
-                <w:lang w:val="fr-FR"/>
-              </w:rPr>
-              <w:t>Compétences recherchées</w:t>
-            </w:r>
-            <w:r>
-              <w:rPr>
-                <w:rFonts w:cstheme="minorHAnsi"/>
-                <w:b/>
-                <w:bCs/>
-                <w:color w:val="246F86"/>
-                <w:sz w:val="24"/>
-                <w:szCs w:val="24"/>
-                <w:lang w:val="fr-FR"/>
-              </w:rPr>
-              <w:t> :</w:t>
-            </w:r>
-          </w:p>
-          <w:p>
-            <w:pPr>
-              <w:spacing w:before="120" w:after="240"/>
-              <w:rPr>
-                <w:rFonts w:cstheme="minorHAnsi"/>
-                <w:b/>
-                <w:bCs/>
-                <w:color w:val="246F86"/>
-                <w:sz w:val="24"/>
-                <w:szCs w:val="24"/>
-                <w:lang w:val="fr-FR"/>
-              </w:rPr>
-            </w:pPr>
-            <w:r>
-              <w:rPr>
-                <w:rFonts w:cstheme="minorHAnsi"/>
-                <w:color w:val="000000" w:themeColor="text1"/>
-                <w:sz w:val="24"/>
-                <w:szCs w:val="24"/>
-                <w:lang w:val="fr-FR"/>
-              </w:rPr>
               <w:t>$</w:t>
             </w:r>
+            <w:proofErr w:type="spellStart"/>
             <w:r>
               <w:rPr>
                 <w:rFonts w:cstheme="minorHAnsi"/>
@@ -937,6 +895,7 @@
               </w:rPr>
               <w:t>competenciesRequired</w:t>
             </w:r>
+            <w:proofErr w:type="spellEnd"/>
           </w:p>
         </w:tc>
       </w:tr>
@@ -1005,6 +964,7 @@
               </w:rPr>
               <w:t>$</w:t>
             </w:r>
+            <w:proofErr w:type="spellStart"/>
             <w:r>
               <w:rPr>
                 <w:rFonts w:cstheme="minorHAnsi"/>
@@ -1015,6 +975,7 @@
               </w:rPr>
               <w:t>supervisor</w:t>
             </w:r>
+            <w:proofErr w:type="spellEnd"/>
           </w:p>
         </w:tc>
       </w:tr>
@@ -1083,6 +1044,7 @@
               </w:rPr>
               <w:t>$</w:t>
             </w:r>
+            <w:proofErr w:type="spellStart"/>
             <w:r>
               <w:rPr>
                 <w:rFonts w:cstheme="minorHAnsi"/>
@@ -1092,6 +1054,7 @@
               </w:rPr>
               <w:t>internNumber</w:t>
             </w:r>
+            <w:proofErr w:type="spellEnd"/>
           </w:p>
         </w:tc>
       </w:tr>
@@ -1769,7 +1732,7 @@
   <w:style w:type="paragraph" w:default="1" w:styleId="Normal">
     <w:name w:val="Normal"/>
     <w:qFormat/>
-    <w:rsid w:val="009502E1"/>
+    <w:rsid w:val="005565B8"/>
     <w:rPr>
       <w:lang w:val="en-US"/>
     </w:rPr>
@@ -1777,6 +1740,7 @@
   <w:style w:type="character" w:default="1" w:styleId="DefaultParagraphFont">
     <w:name w:val="Default Paragraph Font"/>
     <w:uiPriority w:val="1"/>
+    <w:semiHidden/>
     <w:unhideWhenUsed/>
   </w:style>
   <w:style w:type="table" w:default="1" w:styleId="TableNormal">
@@ -2179,15 +2143,6 @@
 </file>
 
 <file path=customXml/item1.xml><?xml version="1.0" encoding="utf-8"?>
-<?mso-contentType ?>
-<FormTemplates xmlns="http://schemas.microsoft.com/sharepoint/v3/contenttype/forms">
-  <Display>DocumentLibraryForm</Display>
-  <Edit>DocumentLibraryForm</Edit>
-  <New>DocumentLibraryForm</New>
-</FormTemplates>
-</file>
-
-<file path=customXml/item2.xml><?xml version="1.0" encoding="utf-8"?>
 <ct:contentTypeSchema xmlns:ct="http://schemas.microsoft.com/office/2006/metadata/contentType" xmlns:ma="http://schemas.microsoft.com/office/2006/metadata/properties/metaAttributes" ct:_="" ma:_="" ma:contentTypeName="Document" ma:contentTypeID="0x010100C3BDE690E43CA142A2ABD2883A691D55" ma:contentTypeVersion="5" ma:contentTypeDescription="Create a new document." ma:contentTypeScope="" ma:versionID="75959b98ea8b02db800b737814af4e1f">
   <xsd:schema xmlns:xsd="http://www.w3.org/2001/XMLSchema" xmlns:xs="http://www.w3.org/2001/XMLSchema" xmlns:p="http://schemas.microsoft.com/office/2006/metadata/properties" xmlns:ns3="472c22b8-ef4b-48ec-9290-4e1b70f950d3" targetNamespace="http://schemas.microsoft.com/office/2006/metadata/properties" ma:root="true" ma:fieldsID="c886ea077d67fb640d29ffefdc3ae905" ns3:_="">
     <xsd:import namespace="472c22b8-ef4b-48ec-9290-4e1b70f950d3"/>
@@ -2337,21 +2292,22 @@
 </ct:contentTypeSchema>
 </file>
 
-<file path=customXml/item3.xml><?xml version="1.0" encoding="utf-8"?>
+<file path=customXml/item2.xml><?xml version="1.0" encoding="utf-8"?>
 <p:properties xmlns:p="http://schemas.microsoft.com/office/2006/metadata/properties" xmlns:xsi="http://www.w3.org/2001/XMLSchema-instance" xmlns:pc="http://schemas.microsoft.com/office/infopath/2007/PartnerControls">
   <documentManagement/>
 </p:properties>
 </file>
 
-<file path=customXml/itemProps1.xml><?xml version="1.0" encoding="utf-8"?>
-<ds:datastoreItem xmlns:ds="http://schemas.openxmlformats.org/officeDocument/2006/customXml" ds:itemID="{BB9AEF9E-0042-4D53-B13D-17A49E1523FF}">
-  <ds:schemaRefs>
-    <ds:schemaRef ds:uri="http://schemas.microsoft.com/sharepoint/v3/contenttype/forms"/>
-  </ds:schemaRefs>
-</ds:datastoreItem>
+<file path=customXml/item3.xml><?xml version="1.0" encoding="utf-8"?>
+<?mso-contentType ?>
+<FormTemplates xmlns="http://schemas.microsoft.com/sharepoint/v3/contenttype/forms">
+  <Display>DocumentLibraryForm</Display>
+  <Edit>DocumentLibraryForm</Edit>
+  <New>DocumentLibraryForm</New>
+</FormTemplates>
 </file>
 
-<file path=customXml/itemProps2.xml><?xml version="1.0" encoding="utf-8"?>
+<file path=customXml/itemProps1.xml><?xml version="1.0" encoding="utf-8"?>
 <ds:datastoreItem xmlns:ds="http://schemas.openxmlformats.org/officeDocument/2006/customXml" ds:itemID="{EC887EC8-E0D4-4F2F-A65B-460E8C5332FE}">
   <ds:schemaRefs>
     <ds:schemaRef ds:uri="http://schemas.microsoft.com/office/2006/metadata/contentType"/>
@@ -2369,11 +2325,19 @@
 </ds:datastoreItem>
 </file>
 
-<file path=customXml/itemProps3.xml><?xml version="1.0" encoding="utf-8"?>
+<file path=customXml/itemProps2.xml><?xml version="1.0" encoding="utf-8"?>
 <ds:datastoreItem xmlns:ds="http://schemas.openxmlformats.org/officeDocument/2006/customXml" ds:itemID="{8FA402B2-CB27-4351-AC4D-0C07B7C42685}">
   <ds:schemaRefs>
     <ds:schemaRef ds:uri="http://schemas.microsoft.com/office/2006/metadata/properties"/>
     <ds:schemaRef ds:uri="http://schemas.microsoft.com/office/infopath/2007/PartnerControls"/>
   </ds:schemaRefs>
 </ds:datastoreItem>
+</file>
+
+<file path=customXml/itemProps3.xml><?xml version="1.0" encoding="utf-8"?>
+<ds:datastoreItem xmlns:ds="http://schemas.openxmlformats.org/officeDocument/2006/customXml" ds:itemID="{BB9AEF9E-0042-4D53-B13D-17A49E1523FF}">
+  <ds:schemaRefs>
+    <ds:schemaRef ds:uri="http://schemas.microsoft.com/sharepoint/v3/contenttype/forms"/>
+  </ds:schemaRefs>
+</ds:datastoreItem>
 </file>
</xml_diff>

<commit_message>
changed pdf conversion method
</commit_message>
<xml_diff>
--- a/src/main/resources/Template.docx
+++ b/src/main/resources/Template.docx
@@ -1,13 +1,13 @@
 
 <file path=word/document.xml><?xml version="1.0" encoding="utf-8"?>
-<w:document xmlns:wpc="http://schemas.microsoft.com/office/word/2010/wordprocessingCanvas" xmlns:cx="http://schemas.microsoft.com/office/drawing/2014/chartex" xmlns:cx1="http://schemas.microsoft.com/office/drawing/2015/9/8/chartex" xmlns:cx2="http://schemas.microsoft.com/office/drawing/2015/10/21/chartex" xmlns:cx3="http://schemas.microsoft.com/office/drawing/2016/5/9/chartex" xmlns:cx4="http://schemas.microsoft.com/office/drawing/2016/5/10/chartex" xmlns:cx5="http://schemas.microsoft.com/office/drawing/2016/5/11/chartex" xmlns:cx6="http://schemas.microsoft.com/office/drawing/2016/5/12/chartex" xmlns:cx7="http://schemas.microsoft.com/office/drawing/2016/5/13/chartex" xmlns:cx8="http://schemas.microsoft.com/office/drawing/2016/5/14/chartex" xmlns:mc="http://schemas.openxmlformats.org/markup-compatibility/2006" xmlns:aink="http://schemas.microsoft.com/office/drawing/2016/ink" xmlns:am3d="http://schemas.microsoft.com/office/drawing/2017/model3d" xmlns:o="urn:schemas-microsoft-com:office:office" xmlns:oel="http://schemas.microsoft.com/office/2019/extlst" xmlns:r="http://schemas.openxmlformats.org/officeDocument/2006/relationships" xmlns:m="http://schemas.openxmlformats.org/officeDocument/2006/math" xmlns:v="urn:schemas-microsoft-com:vml" xmlns:wp14="http://schemas.microsoft.com/office/word/2010/wordprocessingDrawing" xmlns:wp="http://schemas.openxmlformats.org/drawingml/2006/wordprocessingDrawing" xmlns:w10="urn:schemas-microsoft-com:office:word" xmlns:w="http://schemas.openxmlformats.org/wordprocessingml/2006/main" xmlns:w14="http://schemas.microsoft.com/office/word/2010/wordml" xmlns:w15="http://schemas.microsoft.com/office/word/2012/wordml" xmlns:w16cex="http://schemas.microsoft.com/office/word/2018/wordml/cex" xmlns:w16cid="http://schemas.microsoft.com/office/word/2016/wordml/cid" xmlns:w16="http://schemas.microsoft.com/office/word/2018/wordml" xmlns:w16sdtdh="http://schemas.microsoft.com/office/word/2020/wordml/sdtdatahash" xmlns:w16se="http://schemas.microsoft.com/office/word/2015/wordml/symex" xmlns:wpg="http://schemas.microsoft.com/office/word/2010/wordprocessingGroup" xmlns:wpi="http://schemas.microsoft.com/office/word/2010/wordprocessingInk" xmlns:wne="http://schemas.microsoft.com/office/word/2006/wordml" xmlns:wps="http://schemas.microsoft.com/office/word/2010/wordprocessingShape" mc:Ignorable="w14 w15 w16se w16cid w16 w16cex w16sdtdh wp14">
+<w:document xmlns:wpc="http://schemas.microsoft.com/office/word/2010/wordprocessingCanvas" xmlns:cx="http://schemas.microsoft.com/office/drawing/2014/chartex" xmlns:cx1="http://schemas.microsoft.com/office/drawing/2015/9/8/chartex" xmlns:cx2="http://schemas.microsoft.com/office/drawing/2015/10/21/chartex" xmlns:cx3="http://schemas.microsoft.com/office/drawing/2016/5/9/chartex" xmlns:cx4="http://schemas.microsoft.com/office/drawing/2016/5/10/chartex" xmlns:cx5="http://schemas.microsoft.com/office/drawing/2016/5/11/chartex" xmlns:cx6="http://schemas.microsoft.com/office/drawing/2016/5/12/chartex" xmlns:cx7="http://schemas.microsoft.com/office/drawing/2016/5/13/chartex" xmlns:cx8="http://schemas.microsoft.com/office/drawing/2016/5/14/chartex" xmlns:mc="http://schemas.openxmlformats.org/markup-compatibility/2006" xmlns:aink="http://schemas.microsoft.com/office/drawing/2016/ink" xmlns:am3d="http://schemas.microsoft.com/office/drawing/2017/model3d" xmlns:o="urn:schemas-microsoft-com:office:office" xmlns:oel="http://schemas.microsoft.com/office/2019/extlst" xmlns:r="http://schemas.openxmlformats.org/officeDocument/2006/relationships" xmlns:m="http://schemas.openxmlformats.org/officeDocument/2006/math" xmlns:v="urn:schemas-microsoft-com:vml" xmlns:wp14="http://schemas.microsoft.com/office/word/2010/wordprocessingDrawing" xmlns:wp="http://schemas.openxmlformats.org/drawingml/2006/wordprocessingDrawing" xmlns:w10="urn:schemas-microsoft-com:office:word" xmlns:w="http://schemas.openxmlformats.org/wordprocessingml/2006/main" xmlns:w14="http://schemas.microsoft.com/office/word/2010/wordml" xmlns:w15="http://schemas.microsoft.com/office/word/2012/wordml" xmlns:w16cex="http://schemas.microsoft.com/office/word/2018/wordml/cex" xmlns:w16cid="http://schemas.microsoft.com/office/word/2016/wordml/cid" xmlns:w16="http://schemas.microsoft.com/office/word/2018/wordml" xmlns:w16du="http://schemas.microsoft.com/office/word/2023/wordml/word16du" xmlns:w16sdtdh="http://schemas.microsoft.com/office/word/2020/wordml/sdtdatahash" xmlns:w16se="http://schemas.microsoft.com/office/word/2015/wordml/symex" xmlns:wpg="http://schemas.microsoft.com/office/word/2010/wordprocessingGroup" xmlns:wpi="http://schemas.microsoft.com/office/word/2010/wordprocessingInk" xmlns:wne="http://schemas.microsoft.com/office/word/2006/wordml" xmlns:wps="http://schemas.microsoft.com/office/word/2010/wordprocessingShape" mc:Ignorable="w14 w15 w16se w16cid w16 w16cex w16sdtdh w16du wp14">
   <w:body>
     <w:p>
       <w:pPr>
         <w:spacing w:after="840"/>
         <w:jc w:val="center"/>
         <w:rPr>
-          <w:rFonts w:asciiTheme="majorHAnsi" w:hAnsiTheme="majorHAnsi" w:cstheme="majorHAnsi"/>
+          <w:rFonts w:cstheme="minorHAnsi"/>
           <w:b/>
           <w:bCs/>
           <w:color w:val="246F86"/>
@@ -18,7 +18,7 @@
       </w:pPr>
       <w:r>
         <w:rPr>
-          <w:rFonts w:asciiTheme="majorHAnsi" w:hAnsiTheme="majorHAnsi" w:cstheme="majorHAnsi"/>
+          <w:rFonts w:cstheme="minorHAnsi"/>
           <w:b/>
           <w:bCs/>
           <w:color w:val="246F86"/>
@@ -32,7 +32,7 @@
     <w:p>
       <w:pPr>
         <w:rPr>
-          <w:rFonts w:asciiTheme="majorHAnsi" w:hAnsiTheme="majorHAnsi" w:cstheme="majorHAnsi"/>
+          <w:rFonts w:cstheme="minorHAnsi"/>
           <w:b/>
           <w:bCs/>
           <w:i/>
@@ -45,7 +45,7 @@
       </w:pPr>
       <w:r>
         <w:rPr>
-          <w:rFonts w:asciiTheme="majorHAnsi" w:hAnsiTheme="majorHAnsi" w:cstheme="majorHAnsi"/>
+          <w:rFonts w:cstheme="minorHAnsi"/>
           <w:b/>
           <w:bCs/>
           <w:i/>
@@ -55,21 +55,7 @@
           <w:szCs w:val="28"/>
           <w:lang w:val="fr-FR"/>
         </w:rPr>
-        <w:t>Identification du département</w:t>
-      </w:r>
-      <w:r>
-        <w:rPr>
-          <w:rFonts w:asciiTheme="majorHAnsi" w:hAnsiTheme="majorHAnsi" w:cstheme="majorHAnsi"/>
-          <w:b/>
-          <w:bCs/>
-          <w:i/>
-          <w:iCs/>
-          <w:color w:val="246F86"/>
-          <w:sz w:val="28"/>
-          <w:szCs w:val="28"/>
-          <w:lang w:val="fr-FR"/>
-        </w:rPr>
-        <w:t> :</w:t>
+        <w:t>Identification du département :</w:t>
       </w:r>
     </w:p>
     <w:tbl>
@@ -145,6 +131,9 @@
         </w:tc>
       </w:tr>
       <w:tr>
+        <w:trPr>
+          <w:trHeight w:val="241"/>
+        </w:trPr>
         <w:tc>
           <w:tcPr>
             <w:tcW w:w="4508" w:type="dxa"/>
@@ -207,6 +196,9 @@
         </w:tc>
       </w:tr>
       <w:tr>
+        <w:trPr>
+          <w:trHeight w:val="217"/>
+        </w:trPr>
         <w:tc>
           <w:tcPr>
             <w:tcW w:w="4508" w:type="dxa"/>
@@ -255,15 +247,27 @@
                 <w:lang w:val="fr-FR"/>
               </w:rPr>
             </w:pPr>
-            <w:r>
-              <w:rPr>
-                <w:rFonts w:cstheme="minorHAnsi"/>
-                <w:color w:val="000000" w:themeColor="text1"/>
-                <w:sz w:val="24"/>
-                <w:szCs w:val="24"/>
-                <w:lang w:val="fr-FR"/>
-              </w:rPr>
-              <w:t>Douae NEAMI</w:t>
+            <w:proofErr w:type="spellStart"/>
+            <w:r>
+              <w:rPr>
+                <w:rFonts w:cstheme="minorHAnsi"/>
+                <w:color w:val="000000" w:themeColor="text1"/>
+                <w:sz w:val="24"/>
+                <w:szCs w:val="24"/>
+                <w:lang w:val="fr-FR"/>
+              </w:rPr>
+              <w:t>Douae</w:t>
+            </w:r>
+            <w:proofErr w:type="spellEnd"/>
+            <w:r>
+              <w:rPr>
+                <w:rFonts w:cstheme="minorHAnsi"/>
+                <w:color w:val="000000" w:themeColor="text1"/>
+                <w:sz w:val="24"/>
+                <w:szCs w:val="24"/>
+                <w:lang w:val="fr-FR"/>
+              </w:rPr>
+              <w:t xml:space="preserve"> NEAMI</w:t>
             </w:r>
           </w:p>
         </w:tc>
@@ -273,7 +277,7 @@
       <w:pPr>
         <w:spacing w:before="480"/>
         <w:rPr>
-          <w:rFonts w:asciiTheme="majorHAnsi" w:hAnsiTheme="majorHAnsi" w:cstheme="majorHAnsi"/>
+          <w:rFonts w:cstheme="minorHAnsi"/>
           <w:b/>
           <w:bCs/>
           <w:i/>
@@ -286,7 +290,7 @@
       </w:pPr>
       <w:r>
         <w:rPr>
-          <w:rFonts w:asciiTheme="majorHAnsi" w:hAnsiTheme="majorHAnsi" w:cstheme="majorHAnsi"/>
+          <w:rFonts w:cstheme="minorHAnsi"/>
           <w:b/>
           <w:bCs/>
           <w:i/>
@@ -296,21 +300,7 @@
           <w:szCs w:val="28"/>
           <w:lang w:val="fr-FR"/>
         </w:rPr>
-        <w:t xml:space="preserve">Identification du </w:t>
-      </w:r>
-      <w:r>
-        <w:rPr>
-          <w:rFonts w:asciiTheme="majorHAnsi" w:hAnsiTheme="majorHAnsi" w:cstheme="majorHAnsi"/>
-          <w:b/>
-          <w:bCs/>
-          <w:i/>
-          <w:iCs/>
-          <w:color w:val="246F86"/>
-          <w:sz w:val="28"/>
-          <w:szCs w:val="28"/>
-          <w:lang w:val="fr-FR"/>
-        </w:rPr>
-        <w:t>sujet :</w:t>
+        <w:t>Identification du sujet :</w:t>
       </w:r>
     </w:p>
     <w:tbl>
@@ -373,8 +363,20 @@
                 <w:szCs w:val="24"/>
                 <w:lang w:val="fr-FR"/>
               </w:rPr>
-              <w:t>$title</w:t>
-            </w:r>
+              <w:t>$</w:t>
+            </w:r>
+            <w:proofErr w:type="spellStart"/>
+            <w:r>
+              <w:rPr>
+                <w:rFonts w:cstheme="minorHAnsi"/>
+                <w:color w:val="000000" w:themeColor="text1"/>
+                <w:sz w:val="24"/>
+                <w:szCs w:val="24"/>
+                <w:lang w:val="fr-FR"/>
+              </w:rPr>
+              <w:t>title</w:t>
+            </w:r>
+            <w:proofErr w:type="spellEnd"/>
           </w:p>
         </w:tc>
       </w:tr>
@@ -453,8 +455,20 @@
                 <w:szCs w:val="24"/>
                 <w:lang w:val="fr-FR"/>
               </w:rPr>
-              <w:t>$tasks</w:t>
-            </w:r>
+              <w:t>$</w:t>
+            </w:r>
+            <w:proofErr w:type="spellStart"/>
+            <w:r>
+              <w:rPr>
+                <w:rFonts w:cstheme="minorHAnsi"/>
+                <w:color w:val="000000" w:themeColor="text1"/>
+                <w:sz w:val="24"/>
+                <w:szCs w:val="24"/>
+                <w:lang w:val="fr-FR"/>
+              </w:rPr>
+              <w:t>tasks</w:t>
+            </w:r>
+            <w:proofErr w:type="spellEnd"/>
           </w:p>
         </w:tc>
       </w:tr>
@@ -463,7 +477,7 @@
       <w:pPr>
         <w:spacing w:before="480"/>
         <w:rPr>
-          <w:rFonts w:asciiTheme="majorHAnsi" w:hAnsiTheme="majorHAnsi" w:cstheme="majorHAnsi"/>
+          <w:rFonts w:cstheme="minorHAnsi"/>
           <w:b/>
           <w:bCs/>
           <w:i/>
@@ -478,7 +492,7 @@
     <w:p>
       <w:pPr>
         <w:rPr>
-          <w:rFonts w:asciiTheme="majorHAnsi" w:hAnsiTheme="majorHAnsi" w:cstheme="majorHAnsi"/>
+          <w:rFonts w:cstheme="minorHAnsi"/>
           <w:b/>
           <w:bCs/>
           <w:i/>
@@ -491,7 +505,7 @@
       </w:pPr>
       <w:r>
         <w:rPr>
-          <w:rFonts w:asciiTheme="majorHAnsi" w:hAnsiTheme="majorHAnsi" w:cstheme="majorHAnsi"/>
+          <w:rFonts w:cstheme="minorHAnsi"/>
           <w:b/>
           <w:bCs/>
           <w:i/>
@@ -505,7 +519,7 @@
       </w:r>
       <w:r>
         <w:rPr>
-          <w:rFonts w:asciiTheme="majorHAnsi" w:hAnsiTheme="majorHAnsi" w:cstheme="majorHAnsi"/>
+          <w:rFonts w:cstheme="minorHAnsi"/>
           <w:b/>
           <w:bCs/>
           <w:i/>
@@ -516,21 +530,7 @@
           <w:lang w:val="fr-FR"/>
         </w:rPr>
         <w:lastRenderedPageBreak/>
-        <w:t xml:space="preserve">Identification du </w:t>
-      </w:r>
-      <w:r>
-        <w:rPr>
-          <w:rFonts w:asciiTheme="majorHAnsi" w:hAnsiTheme="majorHAnsi" w:cstheme="majorHAnsi"/>
-          <w:b/>
-          <w:bCs/>
-          <w:i/>
-          <w:iCs/>
-          <w:color w:val="246F86"/>
-          <w:sz w:val="28"/>
-          <w:szCs w:val="28"/>
-          <w:lang w:val="fr-FR"/>
-        </w:rPr>
-        <w:t>profil :</w:t>
+        <w:t>Identification du profil :</w:t>
       </w:r>
     </w:p>
     <w:tbl>
@@ -571,19 +571,7 @@
                 <w:szCs w:val="24"/>
                 <w:lang w:val="fr-FR"/>
               </w:rPr>
-              <w:t>Type du profil (Ingénieur/Technicien)</w:t>
-            </w:r>
-            <w:r>
-              <w:rPr>
-                <w:rFonts w:cstheme="minorHAnsi"/>
-                <w:b/>
-                <w:bCs/>
-                <w:color w:val="246F86"/>
-                <w:sz w:val="24"/>
-                <w:szCs w:val="24"/>
-                <w:lang w:val="fr-FR"/>
-              </w:rPr>
-              <w:t> </w:t>
+              <w:t>Type du profil (Ingénieur/Technicien) </w:t>
             </w:r>
           </w:p>
           <w:p>
@@ -606,6 +594,7 @@
               </w:rPr>
               <w:t>$</w:t>
             </w:r>
+            <w:proofErr w:type="spellStart"/>
             <w:r>
               <w:rPr>
                 <w:rFonts w:cstheme="minorHAnsi"/>
@@ -616,6 +605,7 @@
               </w:rPr>
               <w:t>profileType</w:t>
             </w:r>
+            <w:proofErr w:type="spellEnd"/>
           </w:p>
           <w:p>
             <w:pPr>
@@ -640,19 +630,7 @@
                 <w:szCs w:val="24"/>
                 <w:lang w:val="fr-FR"/>
               </w:rPr>
-              <w:t>Ecoles cibles</w:t>
-            </w:r>
-            <w:r>
-              <w:rPr>
-                <w:rFonts w:cstheme="minorHAnsi"/>
-                <w:b/>
-                <w:bCs/>
-                <w:color w:val="246F86"/>
-                <w:sz w:val="24"/>
-                <w:szCs w:val="24"/>
-                <w:lang w:val="fr-FR"/>
-              </w:rPr>
-              <w:t> :</w:t>
+              <w:t>Ecoles cibles :</w:t>
             </w:r>
           </w:p>
           <w:p>
@@ -674,8 +652,20 @@
                 <w:szCs w:val="24"/>
                 <w:lang w:val="fr-FR"/>
               </w:rPr>
-              <w:t>$targetSchools</w:t>
-            </w:r>
+              <w:t>$</w:t>
+            </w:r>
+            <w:proofErr w:type="spellStart"/>
+            <w:r>
+              <w:rPr>
+                <w:rFonts w:cstheme="minorHAnsi"/>
+                <w:color w:val="000000" w:themeColor="text1"/>
+                <w:sz w:val="24"/>
+                <w:szCs w:val="24"/>
+                <w:lang w:val="fr-FR"/>
+              </w:rPr>
+              <w:t>targetSchools</w:t>
+            </w:r>
+            <w:proofErr w:type="spellEnd"/>
           </w:p>
           <w:p>
             <w:pPr>
@@ -724,19 +714,7 @@
                 <w:szCs w:val="24"/>
                 <w:lang w:val="fr-FR"/>
               </w:rPr>
-              <w:t>cialités cibles</w:t>
-            </w:r>
-            <w:r>
-              <w:rPr>
-                <w:rFonts w:cstheme="minorHAnsi"/>
-                <w:b/>
-                <w:bCs/>
-                <w:color w:val="246F86"/>
-                <w:sz w:val="24"/>
-                <w:szCs w:val="24"/>
-                <w:lang w:val="fr-FR"/>
-              </w:rPr>
-              <w:t> :</w:t>
+              <w:t>cialités cibles :</w:t>
             </w:r>
           </w:p>
           <w:p>
@@ -758,18 +736,20 @@
                 <w:szCs w:val="24"/>
                 <w:lang w:val="fr-FR"/>
               </w:rPr>
-              <w:t>$target</w:t>
-            </w:r>
-            <w:r>
-              <w:rPr>
-                <w:rFonts w:cstheme="minorHAnsi"/>
-                <w:color w:val="000000" w:themeColor="text1"/>
-                <w:sz w:val="24"/>
-                <w:szCs w:val="24"/>
-                <w:lang w:val="fr-FR"/>
-              </w:rPr>
-              <w:t>Specialities</w:t>
-            </w:r>
+              <w:t>$</w:t>
+            </w:r>
+            <w:proofErr w:type="spellStart"/>
+            <w:r>
+              <w:rPr>
+                <w:rFonts w:cstheme="minorHAnsi"/>
+                <w:color w:val="000000" w:themeColor="text1"/>
+                <w:sz w:val="24"/>
+                <w:szCs w:val="24"/>
+                <w:lang w:val="fr-FR"/>
+              </w:rPr>
+              <w:t>targetSpecialities</w:t>
+            </w:r>
+            <w:proofErr w:type="spellEnd"/>
           </w:p>
           <w:p>
             <w:pPr>
@@ -794,19 +774,7 @@
                 <w:szCs w:val="24"/>
                 <w:lang w:val="fr-FR"/>
               </w:rPr>
-              <w:t>Compétences recherchées</w:t>
-            </w:r>
-            <w:r>
-              <w:rPr>
-                <w:rFonts w:cstheme="minorHAnsi"/>
-                <w:b/>
-                <w:bCs/>
-                <w:color w:val="246F86"/>
-                <w:sz w:val="24"/>
-                <w:szCs w:val="24"/>
-                <w:lang w:val="fr-FR"/>
-              </w:rPr>
-              <w:t> :</w:t>
+              <w:t>Compétences recherchées :</w:t>
             </w:r>
           </w:p>
           <w:p>
@@ -832,6 +800,7 @@
               </w:rPr>
               <w:t>$</w:t>
             </w:r>
+            <w:proofErr w:type="spellStart"/>
             <w:r>
               <w:rPr>
                 <w:rFonts w:cstheme="minorHAnsi"/>
@@ -842,6 +811,7 @@
               </w:rPr>
               <w:t>competenciesRequired</w:t>
             </w:r>
+            <w:proofErr w:type="spellEnd"/>
           </w:p>
         </w:tc>
       </w:tr>
@@ -922,6 +892,7 @@
               </w:rPr>
               <w:t>$</w:t>
             </w:r>
+            <w:proofErr w:type="spellStart"/>
             <w:r>
               <w:rPr>
                 <w:rFonts w:cstheme="minorHAnsi"/>
@@ -932,6 +903,7 @@
               </w:rPr>
               <w:t>supervisor</w:t>
             </w:r>
+            <w:proofErr w:type="spellEnd"/>
           </w:p>
         </w:tc>
       </w:tr>
@@ -1000,6 +972,7 @@
               </w:rPr>
               <w:t>$</w:t>
             </w:r>
+            <w:proofErr w:type="spellStart"/>
             <w:r>
               <w:rPr>
                 <w:rFonts w:cstheme="minorHAnsi"/>
@@ -1009,6 +982,7 @@
               </w:rPr>
               <w:t>internNumber</w:t>
             </w:r>
+            <w:proofErr w:type="spellEnd"/>
           </w:p>
         </w:tc>
       </w:tr>
@@ -1017,7 +991,7 @@
       <w:pPr>
         <w:spacing w:before="480"/>
         <w:rPr>
-          <w:rFonts w:asciiTheme="majorHAnsi" w:hAnsiTheme="majorHAnsi" w:cstheme="majorHAnsi"/>
+          <w:rFonts w:cstheme="minorHAnsi"/>
           <w:b/>
           <w:bCs/>
           <w:i/>
@@ -1041,7 +1015,7 @@
 </file>
 
 <file path=word/endnotes.xml><?xml version="1.0" encoding="utf-8"?>
-<w:endnotes xmlns:wpc="http://schemas.microsoft.com/office/word/2010/wordprocessingCanvas" xmlns:cx="http://schemas.microsoft.com/office/drawing/2014/chartex" xmlns:cx1="http://schemas.microsoft.com/office/drawing/2015/9/8/chartex" xmlns:cx2="http://schemas.microsoft.com/office/drawing/2015/10/21/chartex" xmlns:cx3="http://schemas.microsoft.com/office/drawing/2016/5/9/chartex" xmlns:cx4="http://schemas.microsoft.com/office/drawing/2016/5/10/chartex" xmlns:cx5="http://schemas.microsoft.com/office/drawing/2016/5/11/chartex" xmlns:cx6="http://schemas.microsoft.com/office/drawing/2016/5/12/chartex" xmlns:cx7="http://schemas.microsoft.com/office/drawing/2016/5/13/chartex" xmlns:cx8="http://schemas.microsoft.com/office/drawing/2016/5/14/chartex" xmlns:mc="http://schemas.openxmlformats.org/markup-compatibility/2006" xmlns:aink="http://schemas.microsoft.com/office/drawing/2016/ink" xmlns:am3d="http://schemas.microsoft.com/office/drawing/2017/model3d" xmlns:o="urn:schemas-microsoft-com:office:office" xmlns:oel="http://schemas.microsoft.com/office/2019/extlst" xmlns:r="http://schemas.openxmlformats.org/officeDocument/2006/relationships" xmlns:m="http://schemas.openxmlformats.org/officeDocument/2006/math" xmlns:v="urn:schemas-microsoft-com:vml" xmlns:wp14="http://schemas.microsoft.com/office/word/2010/wordprocessingDrawing" xmlns:wp="http://schemas.openxmlformats.org/drawingml/2006/wordprocessingDrawing" xmlns:w10="urn:schemas-microsoft-com:office:word" xmlns:w="http://schemas.openxmlformats.org/wordprocessingml/2006/main" xmlns:w14="http://schemas.microsoft.com/office/word/2010/wordml" xmlns:w15="http://schemas.microsoft.com/office/word/2012/wordml" xmlns:w16cex="http://schemas.microsoft.com/office/word/2018/wordml/cex" xmlns:w16cid="http://schemas.microsoft.com/office/word/2016/wordml/cid" xmlns:w16="http://schemas.microsoft.com/office/word/2018/wordml" xmlns:w16sdtdh="http://schemas.microsoft.com/office/word/2020/wordml/sdtdatahash" xmlns:w16se="http://schemas.microsoft.com/office/word/2015/wordml/symex" xmlns:wpg="http://schemas.microsoft.com/office/word/2010/wordprocessingGroup" xmlns:wpi="http://schemas.microsoft.com/office/word/2010/wordprocessingInk" xmlns:wne="http://schemas.microsoft.com/office/word/2006/wordml" xmlns:wps="http://schemas.microsoft.com/office/word/2010/wordprocessingShape" mc:Ignorable="w14 w15 w16se w16cid w16 w16cex w16sdtdh wp14">
+<w:endnotes xmlns:wpc="http://schemas.microsoft.com/office/word/2010/wordprocessingCanvas" xmlns:cx="http://schemas.microsoft.com/office/drawing/2014/chartex" xmlns:cx1="http://schemas.microsoft.com/office/drawing/2015/9/8/chartex" xmlns:cx2="http://schemas.microsoft.com/office/drawing/2015/10/21/chartex" xmlns:cx3="http://schemas.microsoft.com/office/drawing/2016/5/9/chartex" xmlns:cx4="http://schemas.microsoft.com/office/drawing/2016/5/10/chartex" xmlns:cx5="http://schemas.microsoft.com/office/drawing/2016/5/11/chartex" xmlns:cx6="http://schemas.microsoft.com/office/drawing/2016/5/12/chartex" xmlns:cx7="http://schemas.microsoft.com/office/drawing/2016/5/13/chartex" xmlns:cx8="http://schemas.microsoft.com/office/drawing/2016/5/14/chartex" xmlns:mc="http://schemas.openxmlformats.org/markup-compatibility/2006" xmlns:aink="http://schemas.microsoft.com/office/drawing/2016/ink" xmlns:am3d="http://schemas.microsoft.com/office/drawing/2017/model3d" xmlns:o="urn:schemas-microsoft-com:office:office" xmlns:oel="http://schemas.microsoft.com/office/2019/extlst" xmlns:r="http://schemas.openxmlformats.org/officeDocument/2006/relationships" xmlns:m="http://schemas.openxmlformats.org/officeDocument/2006/math" xmlns:v="urn:schemas-microsoft-com:vml" xmlns:wp14="http://schemas.microsoft.com/office/word/2010/wordprocessingDrawing" xmlns:wp="http://schemas.openxmlformats.org/drawingml/2006/wordprocessingDrawing" xmlns:w10="urn:schemas-microsoft-com:office:word" xmlns:w="http://schemas.openxmlformats.org/wordprocessingml/2006/main" xmlns:w14="http://schemas.microsoft.com/office/word/2010/wordml" xmlns:w15="http://schemas.microsoft.com/office/word/2012/wordml" xmlns:w16cex="http://schemas.microsoft.com/office/word/2018/wordml/cex" xmlns:w16cid="http://schemas.microsoft.com/office/word/2016/wordml/cid" xmlns:w16="http://schemas.microsoft.com/office/word/2018/wordml" xmlns:w16du="http://schemas.microsoft.com/office/word/2023/wordml/word16du" xmlns:w16sdtdh="http://schemas.microsoft.com/office/word/2020/wordml/sdtdatahash" xmlns:w16se="http://schemas.microsoft.com/office/word/2015/wordml/symex" xmlns:wpg="http://schemas.microsoft.com/office/word/2010/wordprocessingGroup" xmlns:wpi="http://schemas.microsoft.com/office/word/2010/wordprocessingInk" xmlns:wne="http://schemas.microsoft.com/office/word/2006/wordml" xmlns:wps="http://schemas.microsoft.com/office/word/2010/wordprocessingShape" mc:Ignorable="w14 w15 w16se w16cid w16 w16cex w16sdtdh w16du wp14">
   <w:endnote w:type="separator" w:id="-1">
     <w:p>
       <w:pPr>
@@ -1066,7 +1040,7 @@
 </file>
 
 <file path=word/footnotes.xml><?xml version="1.0" encoding="utf-8"?>
-<w:footnotes xmlns:wpc="http://schemas.microsoft.com/office/word/2010/wordprocessingCanvas" xmlns:cx="http://schemas.microsoft.com/office/drawing/2014/chartex" xmlns:cx1="http://schemas.microsoft.com/office/drawing/2015/9/8/chartex" xmlns:cx2="http://schemas.microsoft.com/office/drawing/2015/10/21/chartex" xmlns:cx3="http://schemas.microsoft.com/office/drawing/2016/5/9/chartex" xmlns:cx4="http://schemas.microsoft.com/office/drawing/2016/5/10/chartex" xmlns:cx5="http://schemas.microsoft.com/office/drawing/2016/5/11/chartex" xmlns:cx6="http://schemas.microsoft.com/office/drawing/2016/5/12/chartex" xmlns:cx7="http://schemas.microsoft.com/office/drawing/2016/5/13/chartex" xmlns:cx8="http://schemas.microsoft.com/office/drawing/2016/5/14/chartex" xmlns:mc="http://schemas.openxmlformats.org/markup-compatibility/2006" xmlns:aink="http://schemas.microsoft.com/office/drawing/2016/ink" xmlns:am3d="http://schemas.microsoft.com/office/drawing/2017/model3d" xmlns:o="urn:schemas-microsoft-com:office:office" xmlns:oel="http://schemas.microsoft.com/office/2019/extlst" xmlns:r="http://schemas.openxmlformats.org/officeDocument/2006/relationships" xmlns:m="http://schemas.openxmlformats.org/officeDocument/2006/math" xmlns:v="urn:schemas-microsoft-com:vml" xmlns:wp14="http://schemas.microsoft.com/office/word/2010/wordprocessingDrawing" xmlns:wp="http://schemas.openxmlformats.org/drawingml/2006/wordprocessingDrawing" xmlns:w10="urn:schemas-microsoft-com:office:word" xmlns:w="http://schemas.openxmlformats.org/wordprocessingml/2006/main" xmlns:w14="http://schemas.microsoft.com/office/word/2010/wordml" xmlns:w15="http://schemas.microsoft.com/office/word/2012/wordml" xmlns:w16cex="http://schemas.microsoft.com/office/word/2018/wordml/cex" xmlns:w16cid="http://schemas.microsoft.com/office/word/2016/wordml/cid" xmlns:w16="http://schemas.microsoft.com/office/word/2018/wordml" xmlns:w16sdtdh="http://schemas.microsoft.com/office/word/2020/wordml/sdtdatahash" xmlns:w16se="http://schemas.microsoft.com/office/word/2015/wordml/symex" xmlns:wpg="http://schemas.microsoft.com/office/word/2010/wordprocessingGroup" xmlns:wpi="http://schemas.microsoft.com/office/word/2010/wordprocessingInk" xmlns:wne="http://schemas.microsoft.com/office/word/2006/wordml" xmlns:wps="http://schemas.microsoft.com/office/word/2010/wordprocessingShape" mc:Ignorable="w14 w15 w16se w16cid w16 w16cex w16sdtdh wp14">
+<w:footnotes xmlns:wpc="http://schemas.microsoft.com/office/word/2010/wordprocessingCanvas" xmlns:cx="http://schemas.microsoft.com/office/drawing/2014/chartex" xmlns:cx1="http://schemas.microsoft.com/office/drawing/2015/9/8/chartex" xmlns:cx2="http://schemas.microsoft.com/office/drawing/2015/10/21/chartex" xmlns:cx3="http://schemas.microsoft.com/office/drawing/2016/5/9/chartex" xmlns:cx4="http://schemas.microsoft.com/office/drawing/2016/5/10/chartex" xmlns:cx5="http://schemas.microsoft.com/office/drawing/2016/5/11/chartex" xmlns:cx6="http://schemas.microsoft.com/office/drawing/2016/5/12/chartex" xmlns:cx7="http://schemas.microsoft.com/office/drawing/2016/5/13/chartex" xmlns:cx8="http://schemas.microsoft.com/office/drawing/2016/5/14/chartex" xmlns:mc="http://schemas.openxmlformats.org/markup-compatibility/2006" xmlns:aink="http://schemas.microsoft.com/office/drawing/2016/ink" xmlns:am3d="http://schemas.microsoft.com/office/drawing/2017/model3d" xmlns:o="urn:schemas-microsoft-com:office:office" xmlns:oel="http://schemas.microsoft.com/office/2019/extlst" xmlns:r="http://schemas.openxmlformats.org/officeDocument/2006/relationships" xmlns:m="http://schemas.openxmlformats.org/officeDocument/2006/math" xmlns:v="urn:schemas-microsoft-com:vml" xmlns:wp14="http://schemas.microsoft.com/office/word/2010/wordprocessingDrawing" xmlns:wp="http://schemas.openxmlformats.org/drawingml/2006/wordprocessingDrawing" xmlns:w10="urn:schemas-microsoft-com:office:word" xmlns:w="http://schemas.openxmlformats.org/wordprocessingml/2006/main" xmlns:w14="http://schemas.microsoft.com/office/word/2010/wordml" xmlns:w15="http://schemas.microsoft.com/office/word/2012/wordml" xmlns:w16cex="http://schemas.microsoft.com/office/word/2018/wordml/cex" xmlns:w16cid="http://schemas.microsoft.com/office/word/2016/wordml/cid" xmlns:w16="http://schemas.microsoft.com/office/word/2018/wordml" xmlns:w16du="http://schemas.microsoft.com/office/word/2023/wordml/word16du" xmlns:w16sdtdh="http://schemas.microsoft.com/office/word/2020/wordml/sdtdatahash" xmlns:w16se="http://schemas.microsoft.com/office/word/2015/wordml/symex" xmlns:wpg="http://schemas.microsoft.com/office/word/2010/wordprocessingGroup" xmlns:wpi="http://schemas.microsoft.com/office/word/2010/wordprocessingInk" xmlns:wne="http://schemas.microsoft.com/office/word/2006/wordml" xmlns:wps="http://schemas.microsoft.com/office/word/2010/wordprocessingShape" mc:Ignorable="w14 w15 w16se w16cid w16 w16cex w16sdtdh w16du wp14">
   <w:footnote w:type="separator" w:id="-1">
     <w:p>
       <w:pPr>
@@ -1091,7 +1065,7 @@
 </file>
 
 <file path=word/header1.xml><?xml version="1.0" encoding="utf-8"?>
-<w:hdr xmlns:wpc="http://schemas.microsoft.com/office/word/2010/wordprocessingCanvas" xmlns:cx="http://schemas.microsoft.com/office/drawing/2014/chartex" xmlns:cx1="http://schemas.microsoft.com/office/drawing/2015/9/8/chartex" xmlns:cx2="http://schemas.microsoft.com/office/drawing/2015/10/21/chartex" xmlns:cx3="http://schemas.microsoft.com/office/drawing/2016/5/9/chartex" xmlns:cx4="http://schemas.microsoft.com/office/drawing/2016/5/10/chartex" xmlns:cx5="http://schemas.microsoft.com/office/drawing/2016/5/11/chartex" xmlns:cx6="http://schemas.microsoft.com/office/drawing/2016/5/12/chartex" xmlns:cx7="http://schemas.microsoft.com/office/drawing/2016/5/13/chartex" xmlns:cx8="http://schemas.microsoft.com/office/drawing/2016/5/14/chartex" xmlns:mc="http://schemas.openxmlformats.org/markup-compatibility/2006" xmlns:aink="http://schemas.microsoft.com/office/drawing/2016/ink" xmlns:am3d="http://schemas.microsoft.com/office/drawing/2017/model3d" xmlns:o="urn:schemas-microsoft-com:office:office" xmlns:oel="http://schemas.microsoft.com/office/2019/extlst" xmlns:r="http://schemas.openxmlformats.org/officeDocument/2006/relationships" xmlns:m="http://schemas.openxmlformats.org/officeDocument/2006/math" xmlns:v="urn:schemas-microsoft-com:vml" xmlns:wp14="http://schemas.microsoft.com/office/word/2010/wordprocessingDrawing" xmlns:wp="http://schemas.openxmlformats.org/drawingml/2006/wordprocessingDrawing" xmlns:w10="urn:schemas-microsoft-com:office:word" xmlns:w="http://schemas.openxmlformats.org/wordprocessingml/2006/main" xmlns:w14="http://schemas.microsoft.com/office/word/2010/wordml" xmlns:w15="http://schemas.microsoft.com/office/word/2012/wordml" xmlns:w16cex="http://schemas.microsoft.com/office/word/2018/wordml/cex" xmlns:w16cid="http://schemas.microsoft.com/office/word/2016/wordml/cid" xmlns:w16="http://schemas.microsoft.com/office/word/2018/wordml" xmlns:w16sdtdh="http://schemas.microsoft.com/office/word/2020/wordml/sdtdatahash" xmlns:w16se="http://schemas.microsoft.com/office/word/2015/wordml/symex" xmlns:wpg="http://schemas.microsoft.com/office/word/2010/wordprocessingGroup" xmlns:wpi="http://schemas.microsoft.com/office/word/2010/wordprocessingInk" xmlns:wne="http://schemas.microsoft.com/office/word/2006/wordml" xmlns:wps="http://schemas.microsoft.com/office/word/2010/wordprocessingShape" mc:Ignorable="w14 w15 w16se w16cid w16 w16cex w16sdtdh wp14">
+<w:hdr xmlns:wpc="http://schemas.microsoft.com/office/word/2010/wordprocessingCanvas" xmlns:cx="http://schemas.microsoft.com/office/drawing/2014/chartex" xmlns:cx1="http://schemas.microsoft.com/office/drawing/2015/9/8/chartex" xmlns:cx2="http://schemas.microsoft.com/office/drawing/2015/10/21/chartex" xmlns:cx3="http://schemas.microsoft.com/office/drawing/2016/5/9/chartex" xmlns:cx4="http://schemas.microsoft.com/office/drawing/2016/5/10/chartex" xmlns:cx5="http://schemas.microsoft.com/office/drawing/2016/5/11/chartex" xmlns:cx6="http://schemas.microsoft.com/office/drawing/2016/5/12/chartex" xmlns:cx7="http://schemas.microsoft.com/office/drawing/2016/5/13/chartex" xmlns:cx8="http://schemas.microsoft.com/office/drawing/2016/5/14/chartex" xmlns:mc="http://schemas.openxmlformats.org/markup-compatibility/2006" xmlns:aink="http://schemas.microsoft.com/office/drawing/2016/ink" xmlns:am3d="http://schemas.microsoft.com/office/drawing/2017/model3d" xmlns:o="urn:schemas-microsoft-com:office:office" xmlns:oel="http://schemas.microsoft.com/office/2019/extlst" xmlns:r="http://schemas.openxmlformats.org/officeDocument/2006/relationships" xmlns:m="http://schemas.openxmlformats.org/officeDocument/2006/math" xmlns:v="urn:schemas-microsoft-com:vml" xmlns:wp14="http://schemas.microsoft.com/office/word/2010/wordprocessingDrawing" xmlns:wp="http://schemas.openxmlformats.org/drawingml/2006/wordprocessingDrawing" xmlns:w10="urn:schemas-microsoft-com:office:word" xmlns:w="http://schemas.openxmlformats.org/wordprocessingml/2006/main" xmlns:w14="http://schemas.microsoft.com/office/word/2010/wordml" xmlns:w15="http://schemas.microsoft.com/office/word/2012/wordml" xmlns:w16cex="http://schemas.microsoft.com/office/word/2018/wordml/cex" xmlns:w16cid="http://schemas.microsoft.com/office/word/2016/wordml/cid" xmlns:w16="http://schemas.microsoft.com/office/word/2018/wordml" xmlns:w16du="http://schemas.microsoft.com/office/word/2023/wordml/word16du" xmlns:w16sdtdh="http://schemas.microsoft.com/office/word/2020/wordml/sdtdatahash" xmlns:w16se="http://schemas.microsoft.com/office/word/2015/wordml/symex" xmlns:wpg="http://schemas.microsoft.com/office/word/2010/wordprocessingGroup" xmlns:wpi="http://schemas.microsoft.com/office/word/2010/wordprocessingInk" xmlns:wne="http://schemas.microsoft.com/office/word/2006/wordml" xmlns:wps="http://schemas.microsoft.com/office/word/2010/wordprocessingShape" mc:Ignorable="w14 w15 w16se w16cid w16 w16cex w16sdtdh w16du wp14">
   <w:p>
     <w:pPr>
       <w:pStyle w:val="Header"/>
@@ -1166,7 +1140,7 @@
 </file>
 
 <file path=word/numbering.xml><?xml version="1.0" encoding="utf-8"?>
-<w:numbering xmlns:wpc="http://schemas.microsoft.com/office/word/2010/wordprocessingCanvas" xmlns:cx="http://schemas.microsoft.com/office/drawing/2014/chartex" xmlns:cx1="http://schemas.microsoft.com/office/drawing/2015/9/8/chartex" xmlns:cx2="http://schemas.microsoft.com/office/drawing/2015/10/21/chartex" xmlns:cx3="http://schemas.microsoft.com/office/drawing/2016/5/9/chartex" xmlns:cx4="http://schemas.microsoft.com/office/drawing/2016/5/10/chartex" xmlns:cx5="http://schemas.microsoft.com/office/drawing/2016/5/11/chartex" xmlns:cx6="http://schemas.microsoft.com/office/drawing/2016/5/12/chartex" xmlns:cx7="http://schemas.microsoft.com/office/drawing/2016/5/13/chartex" xmlns:cx8="http://schemas.microsoft.com/office/drawing/2016/5/14/chartex" xmlns:mc="http://schemas.openxmlformats.org/markup-compatibility/2006" xmlns:aink="http://schemas.microsoft.com/office/drawing/2016/ink" xmlns:am3d="http://schemas.microsoft.com/office/drawing/2017/model3d" xmlns:o="urn:schemas-microsoft-com:office:office" xmlns:oel="http://schemas.microsoft.com/office/2019/extlst" xmlns:r="http://schemas.openxmlformats.org/officeDocument/2006/relationships" xmlns:m="http://schemas.openxmlformats.org/officeDocument/2006/math" xmlns:v="urn:schemas-microsoft-com:vml" xmlns:wp14="http://schemas.microsoft.com/office/word/2010/wordprocessingDrawing" xmlns:wp="http://schemas.openxmlformats.org/drawingml/2006/wordprocessingDrawing" xmlns:w10="urn:schemas-microsoft-com:office:word" xmlns:w="http://schemas.openxmlformats.org/wordprocessingml/2006/main" xmlns:w14="http://schemas.microsoft.com/office/word/2010/wordml" xmlns:w15="http://schemas.microsoft.com/office/word/2012/wordml" xmlns:w16cex="http://schemas.microsoft.com/office/word/2018/wordml/cex" xmlns:w16cid="http://schemas.microsoft.com/office/word/2016/wordml/cid" xmlns:w16="http://schemas.microsoft.com/office/word/2018/wordml" xmlns:w16sdtdh="http://schemas.microsoft.com/office/word/2020/wordml/sdtdatahash" xmlns:w16se="http://schemas.microsoft.com/office/word/2015/wordml/symex" xmlns:wpg="http://schemas.microsoft.com/office/word/2010/wordprocessingGroup" xmlns:wpi="http://schemas.microsoft.com/office/word/2010/wordprocessingInk" xmlns:wne="http://schemas.microsoft.com/office/word/2006/wordml" xmlns:wps="http://schemas.microsoft.com/office/word/2010/wordprocessingShape" mc:Ignorable="w14 w15 w16se w16cid w16 w16cex w16sdtdh wp14">
+<w:numbering xmlns:wpc="http://schemas.microsoft.com/office/word/2010/wordprocessingCanvas" xmlns:cx="http://schemas.microsoft.com/office/drawing/2014/chartex" xmlns:cx1="http://schemas.microsoft.com/office/drawing/2015/9/8/chartex" xmlns:cx2="http://schemas.microsoft.com/office/drawing/2015/10/21/chartex" xmlns:cx3="http://schemas.microsoft.com/office/drawing/2016/5/9/chartex" xmlns:cx4="http://schemas.microsoft.com/office/drawing/2016/5/10/chartex" xmlns:cx5="http://schemas.microsoft.com/office/drawing/2016/5/11/chartex" xmlns:cx6="http://schemas.microsoft.com/office/drawing/2016/5/12/chartex" xmlns:cx7="http://schemas.microsoft.com/office/drawing/2016/5/13/chartex" xmlns:cx8="http://schemas.microsoft.com/office/drawing/2016/5/14/chartex" xmlns:mc="http://schemas.openxmlformats.org/markup-compatibility/2006" xmlns:aink="http://schemas.microsoft.com/office/drawing/2016/ink" xmlns:am3d="http://schemas.microsoft.com/office/drawing/2017/model3d" xmlns:o="urn:schemas-microsoft-com:office:office" xmlns:oel="http://schemas.microsoft.com/office/2019/extlst" xmlns:r="http://schemas.openxmlformats.org/officeDocument/2006/relationships" xmlns:m="http://schemas.openxmlformats.org/officeDocument/2006/math" xmlns:v="urn:schemas-microsoft-com:vml" xmlns:wp14="http://schemas.microsoft.com/office/word/2010/wordprocessingDrawing" xmlns:wp="http://schemas.openxmlformats.org/drawingml/2006/wordprocessingDrawing" xmlns:w10="urn:schemas-microsoft-com:office:word" xmlns:w="http://schemas.openxmlformats.org/wordprocessingml/2006/main" xmlns:w14="http://schemas.microsoft.com/office/word/2010/wordml" xmlns:w15="http://schemas.microsoft.com/office/word/2012/wordml" xmlns:w16cex="http://schemas.microsoft.com/office/word/2018/wordml/cex" xmlns:w16cid="http://schemas.microsoft.com/office/word/2016/wordml/cid" xmlns:w16="http://schemas.microsoft.com/office/word/2018/wordml" xmlns:w16du="http://schemas.microsoft.com/office/word/2023/wordml/word16du" xmlns:w16sdtdh="http://schemas.microsoft.com/office/word/2020/wordml/sdtdatahash" xmlns:w16se="http://schemas.microsoft.com/office/word/2015/wordml/symex" xmlns:wpg="http://schemas.microsoft.com/office/word/2010/wordprocessingGroup" xmlns:wpi="http://schemas.microsoft.com/office/word/2010/wordprocessingInk" xmlns:wne="http://schemas.microsoft.com/office/word/2006/wordml" xmlns:wps="http://schemas.microsoft.com/office/word/2010/wordprocessingShape" mc:Ignorable="w14 w15 w16se w16cid w16 w16cex w16sdtdh w16du wp14">
   <w:abstractNum w:abstractNumId="0" w15:restartNumberingAfterBreak="0">
     <w:nsid w:val="68A416BF"/>
     <w:multiLevelType w:val="hybridMultilevel"/>
@@ -1287,7 +1261,7 @@
 </file>
 
 <file path=word/styles.xml><?xml version="1.0" encoding="utf-8"?>
-<w:styles xmlns:mc="http://schemas.openxmlformats.org/markup-compatibility/2006" xmlns:r="http://schemas.openxmlformats.org/officeDocument/2006/relationships" xmlns:w="http://schemas.openxmlformats.org/wordprocessingml/2006/main" xmlns:w14="http://schemas.microsoft.com/office/word/2010/wordml" xmlns:w15="http://schemas.microsoft.com/office/word/2012/wordml" xmlns:w16cex="http://schemas.microsoft.com/office/word/2018/wordml/cex" xmlns:w16cid="http://schemas.microsoft.com/office/word/2016/wordml/cid" xmlns:w16="http://schemas.microsoft.com/office/word/2018/wordml" xmlns:w16sdtdh="http://schemas.microsoft.com/office/word/2020/wordml/sdtdatahash" xmlns:w16se="http://schemas.microsoft.com/office/word/2015/wordml/symex" mc:Ignorable="w14 w15 w16se w16cid w16 w16cex w16sdtdh">
+<w:styles xmlns:mc="http://schemas.openxmlformats.org/markup-compatibility/2006" xmlns:r="http://schemas.openxmlformats.org/officeDocument/2006/relationships" xmlns:w="http://schemas.openxmlformats.org/wordprocessingml/2006/main" xmlns:w14="http://schemas.microsoft.com/office/word/2010/wordml" xmlns:w15="http://schemas.microsoft.com/office/word/2012/wordml" xmlns:w16cex="http://schemas.microsoft.com/office/word/2018/wordml/cex" xmlns:w16cid="http://schemas.microsoft.com/office/word/2016/wordml/cid" xmlns:w16="http://schemas.microsoft.com/office/word/2018/wordml" xmlns:w16du="http://schemas.microsoft.com/office/word/2023/wordml/word16du" xmlns:w16sdtdh="http://schemas.microsoft.com/office/word/2020/wordml/sdtdatahash" xmlns:w16se="http://schemas.microsoft.com/office/word/2015/wordml/symex" mc:Ignorable="w14 w15 w16se w16cid w16 w16cex w16sdtdh w16du">
   <w:docDefaults>
     <w:rPrDefault>
       <w:rPr>
@@ -2097,6 +2071,21 @@
 </file>
 
 <file path=customXml/item1.xml><?xml version="1.0" encoding="utf-8"?>
+<p:properties xmlns:p="http://schemas.microsoft.com/office/2006/metadata/properties" xmlns:xsi="http://www.w3.org/2001/XMLSchema-instance" xmlns:pc="http://schemas.microsoft.com/office/infopath/2007/PartnerControls">
+  <documentManagement/>
+</p:properties>
+</file>
+
+<file path=customXml/item2.xml><?xml version="1.0" encoding="utf-8"?>
+<?mso-contentType ?>
+<FormTemplates xmlns="http://schemas.microsoft.com/sharepoint/v3/contenttype/forms">
+  <Display>DocumentLibraryForm</Display>
+  <Edit>DocumentLibraryForm</Edit>
+  <New>DocumentLibraryForm</New>
+</FormTemplates>
+</file>
+
+<file path=customXml/item3.xml><?xml version="1.0" encoding="utf-8"?>
 <ct:contentTypeSchema xmlns:ct="http://schemas.microsoft.com/office/2006/metadata/contentType" xmlns:ma="http://schemas.microsoft.com/office/2006/metadata/properties/metaAttributes" ct:_="" ma:_="" ma:contentTypeName="Document" ma:contentTypeID="0x010100C3BDE690E43CA142A2ABD2883A691D55" ma:contentTypeVersion="5" ma:contentTypeDescription="Create a new document." ma:contentTypeScope="" ma:versionID="75959b98ea8b02db800b737814af4e1f">
   <xsd:schema xmlns:xsd="http://www.w3.org/2001/XMLSchema" xmlns:xs="http://www.w3.org/2001/XMLSchema" xmlns:p="http://schemas.microsoft.com/office/2006/metadata/properties" xmlns:ns3="472c22b8-ef4b-48ec-9290-4e1b70f950d3" targetNamespace="http://schemas.microsoft.com/office/2006/metadata/properties" ma:root="true" ma:fieldsID="c886ea077d67fb640d29ffefdc3ae905" ns3:_="">
     <xsd:import namespace="472c22b8-ef4b-48ec-9290-4e1b70f950d3"/>
@@ -2246,22 +2235,24 @@
 </ct:contentTypeSchema>
 </file>
 
-<file path=customXml/item2.xml><?xml version="1.0" encoding="utf-8"?>
-<?mso-contentType ?>
-<FormTemplates xmlns="http://schemas.microsoft.com/sharepoint/v3/contenttype/forms">
-  <Display>DocumentLibraryForm</Display>
-  <Edit>DocumentLibraryForm</Edit>
-  <New>DocumentLibraryForm</New>
-</FormTemplates>
+<file path=customXml/itemProps1.xml><?xml version="1.0" encoding="utf-8"?>
+<ds:datastoreItem xmlns:ds="http://schemas.openxmlformats.org/officeDocument/2006/customXml" ds:itemID="{8FA402B2-CB27-4351-AC4D-0C07B7C42685}">
+  <ds:schemaRefs>
+    <ds:schemaRef ds:uri="http://schemas.microsoft.com/office/2006/metadata/properties"/>
+    <ds:schemaRef ds:uri="http://schemas.microsoft.com/office/infopath/2007/PartnerControls"/>
+  </ds:schemaRefs>
+</ds:datastoreItem>
 </file>
 
-<file path=customXml/item3.xml><?xml version="1.0" encoding="utf-8"?>
-<p:properties xmlns:p="http://schemas.microsoft.com/office/2006/metadata/properties" xmlns:xsi="http://www.w3.org/2001/XMLSchema-instance" xmlns:pc="http://schemas.microsoft.com/office/infopath/2007/PartnerControls">
-  <documentManagement/>
-</p:properties>
+<file path=customXml/itemProps2.xml><?xml version="1.0" encoding="utf-8"?>
+<ds:datastoreItem xmlns:ds="http://schemas.openxmlformats.org/officeDocument/2006/customXml" ds:itemID="{BB9AEF9E-0042-4D53-B13D-17A49E1523FF}">
+  <ds:schemaRefs>
+    <ds:schemaRef ds:uri="http://schemas.microsoft.com/sharepoint/v3/contenttype/forms"/>
+  </ds:schemaRefs>
+</ds:datastoreItem>
 </file>
 
-<file path=customXml/itemProps1.xml><?xml version="1.0" encoding="utf-8"?>
+<file path=customXml/itemProps3.xml><?xml version="1.0" encoding="utf-8"?>
 <ds:datastoreItem xmlns:ds="http://schemas.openxmlformats.org/officeDocument/2006/customXml" ds:itemID="{EC887EC8-E0D4-4F2F-A65B-460E8C5332FE}">
   <ds:schemaRefs>
     <ds:schemaRef ds:uri="http://schemas.microsoft.com/office/2006/metadata/contentType"/>
@@ -2277,21 +2268,4 @@
     <ds:schemaRef ds:uri="http://schemas.microsoft.com/internal/obd"/>
   </ds:schemaRefs>
 </ds:datastoreItem>
-</file>
-
-<file path=customXml/itemProps2.xml><?xml version="1.0" encoding="utf-8"?>
-<ds:datastoreItem xmlns:ds="http://schemas.openxmlformats.org/officeDocument/2006/customXml" ds:itemID="{BB9AEF9E-0042-4D53-B13D-17A49E1523FF}">
-  <ds:schemaRefs>
-    <ds:schemaRef ds:uri="http://schemas.microsoft.com/sharepoint/v3/contenttype/forms"/>
-  </ds:schemaRefs>
-</ds:datastoreItem>
-</file>
-
-<file path=customXml/itemProps3.xml><?xml version="1.0" encoding="utf-8"?>
-<ds:datastoreItem xmlns:ds="http://schemas.openxmlformats.org/officeDocument/2006/customXml" ds:itemID="{8FA402B2-CB27-4351-AC4D-0C07B7C42685}">
-  <ds:schemaRefs>
-    <ds:schemaRef ds:uri="http://schemas.microsoft.com/office/2006/metadata/properties"/>
-    <ds:schemaRef ds:uri="http://schemas.microsoft.com/office/infopath/2007/PartnerControls"/>
-  </ds:schemaRefs>
-</ds:datastoreItem>
 </file>
</xml_diff>